<commit_message>
Update Outline for Place order UC.docx
</commit_message>
<xml_diff>
--- a/Requirement Analysis/Usecase Diagram for AIMS/Outline for Place order UC.docx
+++ b/Requirement Analysis/Usecase Diagram for AIMS/Outline for Place order UC.docx
@@ -297,6 +297,38 @@
           </w:tcPr>
           <w:p>
             <w:r>
+              <w:t>Save invoice</w:t>
+            </w:r>
+          </w:p>
+        </w:tc>
+      </w:tr>
+      <w:tr>
+        <w:tc>
+          <w:tcPr>
+            <w:tcW w:w="895" w:type="dxa"/>
+          </w:tcPr>
+          <w:p>
+            <w:r>
+              <w:t>8</w:t>
+            </w:r>
+          </w:p>
+        </w:tc>
+        <w:tc>
+          <w:tcPr>
+            <w:tcW w:w="2250" w:type="dxa"/>
+          </w:tcPr>
+          <w:p>
+            <w:r>
+              <w:t>Software</w:t>
+            </w:r>
+          </w:p>
+        </w:tc>
+        <w:tc>
+          <w:tcPr>
+            <w:tcW w:w="6205" w:type="dxa"/>
+          </w:tcPr>
+          <w:p>
+            <w:r>
               <w:t>Call Pay order</w:t>
             </w:r>
           </w:p>
@@ -359,10 +391,7 @@
           </w:tcPr>
           <w:p>
             <w:r>
-              <w:t>2</w:t>
-            </w:r>
-            <w:r>
-              <w:t>a</w:t>
+              <w:t>2a</w:t>
             </w:r>
           </w:p>
         </w:tc>
@@ -428,10 +457,7 @@
           </w:tcPr>
           <w:p>
             <w:r>
-              <w:t>3</w:t>
-            </w:r>
-            <w:r>
-              <w:t>a</w:t>
+              <w:t>3a</w:t>
             </w:r>
           </w:p>
         </w:tc>
@@ -451,10 +477,7 @@
           </w:tcPr>
           <w:p>
             <w:r>
-              <w:t xml:space="preserve">If customer chooses to place a rush order, call Place rush order and return step </w:t>
-            </w:r>
-            <w:r>
-              <w:t>5</w:t>
+              <w:t>If customer chooses to place a rush order, call Place rush order and return step 5</w:t>
             </w:r>
           </w:p>
         </w:tc>
@@ -486,22 +509,7 @@
           </w:tcPr>
           <w:p>
             <w:r>
-              <w:t>V</w:t>
-            </w:r>
-            <w:r>
-              <w:t>alidates</w:t>
-            </w:r>
-            <w:r>
-              <w:t xml:space="preserve"> </w:t>
-            </w:r>
-            <w:r>
-              <w:t>customer input and asks the customer to update again if a mandatory field is left blank or there</w:t>
-            </w:r>
-            <w:r>
-              <w:t xml:space="preserve"> </w:t>
-            </w:r>
-            <w:r>
-              <w:t>exists invalid input</w:t>
+              <w:t>Validates customer input and asks the customer to update again if a mandatory field is left blank or there exists invalid input</w:t>
             </w:r>
           </w:p>
         </w:tc>
@@ -536,34 +544,7 @@
               <w:t>if the customer has chosen to place a rush order</w:t>
             </w:r>
             <w:r>
-              <w:t xml:space="preserve">, </w:t>
-            </w:r>
-            <w:r>
-              <w:t>checks if there is media and</w:t>
-            </w:r>
-            <w:r>
-              <w:t xml:space="preserve"> </w:t>
-            </w:r>
-            <w:r>
-              <w:t>the shipping address that are supported to place rush order</w:t>
-            </w:r>
-            <w:r>
-              <w:t xml:space="preserve">. </w:t>
-            </w:r>
-            <w:r>
-              <w:t>If there is no support either from</w:t>
-            </w:r>
-            <w:r>
-              <w:t xml:space="preserve"> </w:t>
-            </w:r>
-            <w:r>
-              <w:t>any media or the shipping address, the software would notify the customer and ask the customer</w:t>
-            </w:r>
-            <w:r>
-              <w:t xml:space="preserve"> </w:t>
-            </w:r>
-            <w:r>
-              <w:t>to update delivery information</w:t>
+              <w:t>, checks if there is media and the shipping address that are supported to place rush order. If there is no support either from any media or the shipping address, the software would notify the customer and ask the customer to update delivery information</w:t>
             </w:r>
             <w:r>
               <w:t xml:space="preserve"> else go to 4c</w:t>
@@ -800,6 +781,7 @@
           </w:tcPr>
           <w:p>
             <w:r>
+              <w:lastRenderedPageBreak/>
               <w:t>#</w:t>
             </w:r>
           </w:p>
@@ -832,7 +814,6 @@
           </w:tcPr>
           <w:p>
             <w:r>
-              <w:lastRenderedPageBreak/>
               <w:t>1</w:t>
             </w:r>
           </w:p>
@@ -856,16 +837,7 @@
               <w:t>display the information of the cart</w:t>
             </w:r>
             <w:r>
-              <w:t xml:space="preserve">, </w:t>
-            </w:r>
-            <w:r>
-              <w:t>including the subtotal before VAT, the subtotal with VAT, the list of products, and their</w:t>
-            </w:r>
-            <w:r>
-              <w:t xml:space="preserve"> </w:t>
-            </w:r>
-            <w:r>
-              <w:t>information</w:t>
+              <w:t>, including the subtotal before VAT, the subtotal with VAT, the list of products, and their information</w:t>
             </w:r>
           </w:p>
         </w:tc>
@@ -1126,13 +1098,7 @@
           </w:tcPr>
           <w:p>
             <w:r>
-              <w:t>notify the customer if the inventory quantity of any product is not enough and show</w:t>
-            </w:r>
-            <w:r>
-              <w:t xml:space="preserve"> </w:t>
-            </w:r>
-            <w:r>
-              <w:t>the available quantity for each of those products</w:t>
+              <w:t>notify the customer if the inventory quantity of any product is not enough and show the available quantity for each of those products</w:t>
             </w:r>
           </w:p>
         </w:tc>
@@ -1384,6 +1350,38 @@
           </w:tcPr>
           <w:p>
             <w:r>
+              <w:t>Interbank</w:t>
+            </w:r>
+          </w:p>
+        </w:tc>
+        <w:tc>
+          <w:tcPr>
+            <w:tcW w:w="6205" w:type="dxa"/>
+          </w:tcPr>
+          <w:p>
+            <w:r>
+              <w:t xml:space="preserve">Deduct money from cutomer card </w:t>
+            </w:r>
+          </w:p>
+        </w:tc>
+      </w:tr>
+      <w:tr>
+        <w:tc>
+          <w:tcPr>
+            <w:tcW w:w="895" w:type="dxa"/>
+          </w:tcPr>
+          <w:p>
+            <w:r>
+              <w:t>5</w:t>
+            </w:r>
+          </w:p>
+        </w:tc>
+        <w:tc>
+          <w:tcPr>
+            <w:tcW w:w="2250" w:type="dxa"/>
+          </w:tcPr>
+          <w:p>
+            <w:r>
               <w:t>Software</w:t>
             </w:r>
           </w:p>
@@ -1394,28 +1392,7 @@
           </w:tcPr>
           <w:p>
             <w:r>
-              <w:t>D</w:t>
-            </w:r>
-            <w:r>
-              <w:t>isplays the transaction ID, card holder name,</w:t>
-            </w:r>
-            <w:r>
-              <w:t xml:space="preserve"> </w:t>
-            </w:r>
-            <w:r>
-              <w:t>the changed amount, transaction description, the balance, transaction date, and time</w:t>
-            </w:r>
-            <w:r>
-              <w:t xml:space="preserve">. Also </w:t>
-            </w:r>
-            <w:r>
-              <w:t>sends an email</w:t>
-            </w:r>
-            <w:r>
-              <w:t xml:space="preserve"> </w:t>
-            </w:r>
-            <w:r>
-              <w:t>of invoice and transaction info to the customer.</w:t>
+              <w:t>Displays the transaction ID, card holder name, the changed amount, transaction description, the balance, transaction date, and time. Also sends an email of invoice and transaction info to the customer.</w:t>
             </w:r>
           </w:p>
         </w:tc>
@@ -1501,6 +1478,43 @@
             </w:r>
             <w:r>
               <w:t>notify user if invalid format</w:t>
+            </w:r>
+          </w:p>
+        </w:tc>
+      </w:tr>
+      <w:tr>
+        <w:tc>
+          <w:tcPr>
+            <w:tcW w:w="895" w:type="dxa"/>
+          </w:tcPr>
+          <w:p>
+            <w:r>
+              <w:t>5a</w:t>
+            </w:r>
+          </w:p>
+        </w:tc>
+        <w:tc>
+          <w:tcPr>
+            <w:tcW w:w="2250" w:type="dxa"/>
+          </w:tcPr>
+          <w:p>
+            <w:pPr>
+              <w:tabs>
+                <w:tab w:val="left" w:pos="1320"/>
+              </w:tabs>
+            </w:pPr>
+            <w:r>
+              <w:t>interbank</w:t>
+            </w:r>
+          </w:p>
+        </w:tc>
+        <w:tc>
+          <w:tcPr>
+            <w:tcW w:w="6205" w:type="dxa"/>
+          </w:tcPr>
+          <w:p>
+            <w:r>
+              <w:t>Check if the provided card is wrong/ invalid/ not enough money, if so then notify the software</w:t>
             </w:r>
           </w:p>
         </w:tc>

</xml_diff>